<commit_message>
Actualización para generar informe completo
</commit_message>
<xml_diff>
--- a/Plantilla.docx
+++ b/Plantilla.docx
@@ -155,7 +155,13 @@
         <w:rPr>
           <w:rFonts w:ascii="Avenir Light" w:hAnsi="Avenir Light" w:cs="Times New Roman"/>
         </w:rPr>
-        <w:t xml:space="preserve">   PLAN MANTENIMIENTO PREVENTIVO</w:t>
+        <w:t xml:space="preserve">   </w:t>
+      </w:r>
+      <w:r>
+        <w:rPr>
+          <w:rFonts w:ascii="Avenir Light" w:hAnsi="Avenir Light" w:cs="Times New Roman"/>
+        </w:rPr>
+        <w:t>Códigos generados</w:t>
       </w:r>
     </w:p>
     <w:p>
@@ -181,7 +187,13 @@
         <w:rPr>
           <w:rFonts w:ascii="Avenir Light" w:hAnsi="Avenir Light" w:cs="Times New Roman"/>
         </w:rPr>
-        <w:t xml:space="preserve">    PLAN MANTENIMIENTO PREVENTIVO</w:t>
+        <w:t xml:space="preserve">    </w:t>
+      </w:r>
+      <w:r>
+        <w:rPr>
+          <w:rFonts w:ascii="Avenir Light" w:hAnsi="Avenir Light" w:cs="Times New Roman"/>
+        </w:rPr>
+        <w:t>Visitas a diferentes áreas</w:t>
       </w:r>
     </w:p>
     <w:p>
@@ -252,6 +264,17 @@
         </w:rPr>
         <w:t>{{areas_controladas}}</w:t>
       </w:r>
+    </w:p>
+    <w:p>
+      <w:pPr>
+        <w:tabs>
+          <w:tab w:val="left" w:pos="952"/>
+        </w:tabs>
+        <w:jc w:val="both"/>
+        <w:rPr>
+          <w:rFonts w:ascii="Avenir Light" w:hAnsi="Avenir Light" w:cs="Times New Roman"/>
+        </w:rPr>
+      </w:pPr>
     </w:p>
     <w:p>
       <w:pPr>
@@ -708,13 +731,7 @@
     </w:p>
     <w:p>
       <w:r>
-        <w:t>{{</w:t>
-      </w:r>
-      <w:r>
-        <w:t>med_</w:t>
-      </w:r>
-      <w:r>
-        <w:t>preventivos</w:t>
+        <w:t>{{preventivos</w:t>
       </w:r>
       <w:r>
         <w:t>_1</w:t>
@@ -725,13 +742,7 @@
     </w:p>
     <w:p>
       <w:r>
-        <w:t>{{</w:t>
-      </w:r>
-      <w:r>
-        <w:t>med_</w:t>
-      </w:r>
-      <w:r>
-        <w:t>preventivos_</w:t>
+        <w:t>{{preventivos_</w:t>
       </w:r>
       <w:r>
         <w:t>1_</w:t>
@@ -787,13 +798,7 @@
     </w:p>
     <w:p>
       <w:r>
-        <w:t>{{</w:t>
-      </w:r>
-      <w:r>
-        <w:t>med_</w:t>
-      </w:r>
-      <w:r>
-        <w:t>preventivos_2_plot}</w:t>
+        <w:t>{{preventivos_2_plot}</w:t>
       </w:r>
       <w:r>
         <w:t>}</w:t>
@@ -801,13 +806,7 @@
     </w:p>
     <w:p>
       <w:r>
-        <w:t>{{</w:t>
-      </w:r>
-      <w:r>
-        <w:t>med_</w:t>
-      </w:r>
-      <w:r>
-        <w:t>preventivos_2_tabla}}</w:t>
+        <w:t>{{preventivos_2_tabla}}</w:t>
       </w:r>
     </w:p>
     <w:p/>
@@ -833,24 +832,12 @@
     </w:p>
     <w:p>
       <w:r>
-        <w:t>{{</w:t>
-      </w:r>
-      <w:r>
-        <w:t>med_</w:t>
-      </w:r>
-      <w:r>
-        <w:t>preventivos_3_plot}}</w:t>
-      </w:r>
-    </w:p>
-    <w:p>
-      <w:r>
-        <w:t>{{</w:t>
-      </w:r>
-      <w:r>
-        <w:t>med_</w:t>
-      </w:r>
-      <w:r>
-        <w:t>preventivos_3_tabla}}</w:t>
+        <w:t>{{preventivos_3_plot}}</w:t>
+      </w:r>
+    </w:p>
+    <w:p>
+      <w:r>
+        <w:t>{{preventivos_3_tabla}}</w:t>
       </w:r>
     </w:p>
     <w:p/>
@@ -916,24 +903,12 @@
     </w:p>
     <w:p>
       <w:r>
-        <w:t>{{</w:t>
-      </w:r>
-      <w:r>
-        <w:t>med_</w:t>
-      </w:r>
-      <w:r>
-        <w:t>roedores_1_plot}}</w:t>
-      </w:r>
-    </w:p>
-    <w:p>
-      <w:r>
-        <w:t>{{</w:t>
-      </w:r>
-      <w:r>
-        <w:t>med_</w:t>
-      </w:r>
-      <w:r>
-        <w:t>roedores_1_tabla}}</w:t>
+        <w:t>{{roedores_1_plot}}</w:t>
+      </w:r>
+    </w:p>
+    <w:p>
+      <w:r>
+        <w:t>{{roedores_1_tabla}}</w:t>
       </w:r>
     </w:p>
     <w:p>
@@ -1000,24 +975,12 @@
     </w:p>
     <w:p>
       <w:r>
-        <w:t>{{</w:t>
-      </w:r>
-      <w:r>
-        <w:t>med_</w:t>
-      </w:r>
-      <w:r>
-        <w:t>roedores_2_plot}}</w:t>
-      </w:r>
-    </w:p>
-    <w:p>
-      <w:r>
-        <w:t>{{</w:t>
-      </w:r>
-      <w:r>
-        <w:t>med_</w:t>
-      </w:r>
-      <w:r>
-        <w:t>roedores_2_tabla}}</w:t>
+        <w:t>{{roedores_2_plot}}</w:t>
+      </w:r>
+    </w:p>
+    <w:p>
+      <w:r>
+        <w:t>{{roedores_2_tabla}}</w:t>
       </w:r>
     </w:p>
     <w:p/>
@@ -1109,24 +1072,12 @@
     </w:p>
     <w:p>
       <w:r>
-        <w:t>{{</w:t>
-      </w:r>
-      <w:r>
-        <w:t>med_</w:t>
-      </w:r>
-      <w:r>
-        <w:t>lamparas_1_plot}}</w:t>
-      </w:r>
-    </w:p>
-    <w:p>
-      <w:r>
-        <w:t>{{</w:t>
-      </w:r>
-      <w:r>
-        <w:t>med_</w:t>
-      </w:r>
-      <w:r>
-        <w:t>lamparas_1_tabla}}</w:t>
+        <w:t>{{lamparas_1_plot}}</w:t>
+      </w:r>
+    </w:p>
+    <w:p>
+      <w:r>
+        <w:t>{{lamparas_1_tabla}}</w:t>
       </w:r>
     </w:p>
     <w:p/>
@@ -1183,24 +1134,12 @@
     <w:p>
       <w:r>
         <w:lastRenderedPageBreak/>
-        <w:t>{{</w:t>
-      </w:r>
-      <w:r>
-        <w:t>med_</w:t>
-      </w:r>
-      <w:r>
-        <w:t>lamparas_2_plot}}</w:t>
-      </w:r>
-    </w:p>
-    <w:p>
-      <w:r>
-        <w:t>{{</w:t>
-      </w:r>
-      <w:r>
-        <w:t>med_</w:t>
-      </w:r>
-      <w:r>
-        <w:t>lamparas_2_tabla}}</w:t>
+        <w:t>{{lamparas_2_plot}}</w:t>
+      </w:r>
+    </w:p>
+    <w:p>
+      <w:r>
+        <w:t>{{lamparas_2_tabla}}</w:t>
       </w:r>
     </w:p>
     <w:p/>
@@ -1237,24 +1176,12 @@
     </w:p>
     <w:p>
       <w:r>
-        <w:t>{{</w:t>
-      </w:r>
-      <w:r>
-        <w:t>med_</w:t>
-      </w:r>
-      <w:r>
-        <w:t>lamparas_3_plot}}</w:t>
-      </w:r>
-    </w:p>
-    <w:p>
-      <w:r>
-        <w:t>{{</w:t>
-      </w:r>
-      <w:r>
-        <w:t>med_</w:t>
-      </w:r>
-      <w:r>
-        <w:t>lamparas_3_tabla}}</w:t>
+        <w:t>{{lamparas_3_plot}}</w:t>
+      </w:r>
+    </w:p>
+    <w:p>
+      <w:r>
+        <w:t>{{lamparas_3_tabla}}</w:t>
       </w:r>
     </w:p>
     <w:p/>
@@ -1280,560 +1207,14 @@
     </w:p>
     <w:p>
       <w:r>
-        <w:t>{{</w:t>
-      </w:r>
-      <w:r>
-        <w:t>med_</w:t>
-      </w:r>
-      <w:r>
-        <w:t>lamparas_4_plot}}</w:t>
-      </w:r>
-    </w:p>
-    <w:p>
-      <w:r>
-        <w:t>{{</w:t>
-      </w:r>
-      <w:r>
-        <w:t>med_</w:t>
-      </w:r>
-      <w:r>
-        <w:t>lamparas_4_tabla}}</w:t>
-      </w:r>
-    </w:p>
-    <w:p/>
-    <w:p/>
-    <w:p/>
-    <w:p/>
-    <w:p/>
-    <w:p/>
-    <w:p/>
-    <w:p/>
-    <w:p/>
-    <w:p/>
-    <w:p/>
-    <w:p/>
-    <w:p/>
-    <w:p/>
-    <w:p/>
-    <w:p/>
-    <w:p>
-      <w:pPr>
-        <w:jc w:val="center"/>
-        <w:rPr>
-          <w:b/>
-          <w:bCs/>
-        </w:rPr>
-      </w:pPr>
-      <w:r>
-        <w:rPr>
-          <w:b/>
-          <w:bCs/>
-        </w:rPr>
-        <w:lastRenderedPageBreak/>
-        <w:t>PREVENTIVOS</w:t>
-      </w:r>
-      <w:r>
-        <w:rPr>
-          <w:b/>
-          <w:bCs/>
-        </w:rPr>
-        <w:t xml:space="preserve"> RIONEGRO</w:t>
-      </w:r>
-    </w:p>
-    <w:p/>
-    <w:p/>
-    <w:p>
-      <w:r>
-        <w:rPr>
-          <w:b/>
-          <w:bCs/>
-        </w:rPr>
-        <w:t>Registro control de insectos rastreros. PREVENTIVOS</w:t>
-      </w:r>
-    </w:p>
-    <w:p/>
-    <w:p>
-      <w:pPr>
-        <w:jc w:val="both"/>
-        <w:rPr>
-          <w:rFonts w:ascii="Avenir Light" w:hAnsi="Avenir Light" w:cs="Times New Roman"/>
-        </w:rPr>
-      </w:pPr>
-      <w:r>
-        <w:rPr>
-          <w:rFonts w:ascii="Avenir Light" w:hAnsi="Avenir Light" w:cs="Times New Roman"/>
-        </w:rPr>
-        <w:t>La gráfica # 1 refleja la cantidad de órdenes, la cantidad de subáreas controladas y la cantidad de subáreas con plagas.</w:t>
-      </w:r>
-      <w:r>
-        <w:rPr>
-          <w:rFonts w:ascii="Avenir Light" w:hAnsi="Avenir Light" w:cs="Times New Roman"/>
-        </w:rPr>
-        <w:t xml:space="preserve"> La tabla con todos los valores es incluida para seguimiento y mayor detalle. </w:t>
-      </w:r>
-    </w:p>
-    <w:p>
-      <w:r>
-        <w:t>{{rio_preventivos_1_plot}}</w:t>
-      </w:r>
-    </w:p>
-    <w:p>
-      <w:r>
-        <w:t>{{rio_preventivos_1_tabla}}</w:t>
-      </w:r>
-    </w:p>
-    <w:p/>
-    <w:p>
-      <w:pPr>
-        <w:jc w:val="both"/>
-        <w:rPr>
-          <w:rFonts w:ascii="Avenir Light" w:hAnsi="Avenir Light" w:cs="Times New Roman"/>
-        </w:rPr>
-      </w:pPr>
-      <w:r>
-        <w:rPr>
-          <w:rFonts w:ascii="Avenir Light" w:hAnsi="Avenir Light" w:cs="Times New Roman"/>
-        </w:rPr>
-        <w:t xml:space="preserve">La gráfica # </w:t>
-      </w:r>
-      <w:r>
-        <w:rPr>
-          <w:rFonts w:ascii="Avenir Light" w:hAnsi="Avenir Light" w:cs="Times New Roman"/>
-        </w:rPr>
-        <w:t xml:space="preserve">2 refleja </w:t>
-      </w:r>
-      <w:r>
-        <w:rPr>
-          <w:rFonts w:ascii="Avenir Light" w:hAnsi="Avenir Light" w:cs="Times New Roman"/>
-        </w:rPr>
-        <w:t xml:space="preserve">la cantidad de </w:t>
-      </w:r>
-      <w:r>
-        <w:rPr>
-          <w:rFonts w:ascii="Avenir Light" w:hAnsi="Avenir Light" w:cs="Times New Roman"/>
-        </w:rPr>
-        <w:t>diversas plagas encontradas en el tiempo</w:t>
-      </w:r>
-      <w:r>
-        <w:rPr>
-          <w:rFonts w:ascii="Avenir Light" w:hAnsi="Avenir Light" w:cs="Times New Roman"/>
-        </w:rPr>
-        <w:t>.</w:t>
-      </w:r>
-      <w:r>
-        <w:rPr>
-          <w:rFonts w:ascii="Avenir Light" w:hAnsi="Avenir Light" w:cs="Times New Roman"/>
-        </w:rPr>
-        <w:t xml:space="preserve"> La tabla con todos los valores es incluida para seguimiento y mayor detalle. </w:t>
-      </w:r>
-    </w:p>
-    <w:p>
-      <w:r>
-        <w:t>{{rio_preventivos_2_plot}</w:t>
-      </w:r>
-      <w:r>
-        <w:t>}</w:t>
-      </w:r>
-    </w:p>
-    <w:p>
-      <w:r>
-        <w:t>{{rio_preventivos_2_tabla}}</w:t>
-      </w:r>
-    </w:p>
-    <w:p/>
-    <w:p>
-      <w:pPr>
-        <w:jc w:val="both"/>
-        <w:rPr>
-          <w:rFonts w:ascii="Avenir Light" w:hAnsi="Avenir Light" w:cs="Times New Roman"/>
-        </w:rPr>
-      </w:pPr>
-      <w:r>
-        <w:rPr>
-          <w:rFonts w:ascii="Avenir Light" w:hAnsi="Avenir Light" w:cs="Times New Roman"/>
-        </w:rPr>
-        <w:t xml:space="preserve">La gráfica # </w:t>
-      </w:r>
-      <w:r>
-        <w:rPr>
-          <w:rFonts w:ascii="Avenir Light" w:hAnsi="Avenir Light" w:cs="Times New Roman"/>
-        </w:rPr>
-        <w:t xml:space="preserve">3 refleja el consolidado total de plagas eliminadas por mes. La tabla con todos los valores es incluida para seguimiento y mayor detalle. </w:t>
-      </w:r>
-    </w:p>
-    <w:p>
-      <w:r>
-        <w:t>{{rio_preventivos_3_plot}}</w:t>
-      </w:r>
-    </w:p>
-    <w:p>
-      <w:r>
-        <w:t>{{rio_preventivos_3_tabla}}</w:t>
-      </w:r>
-    </w:p>
-    <w:p/>
-    <w:p>
-      <w:pPr>
-        <w:pBdr>
-          <w:bottom w:val="single" w:sz="6" w:space="1" w:color="auto"/>
-        </w:pBdr>
-      </w:pPr>
-    </w:p>
-    <w:p>
-      <w:r>
-        <w:rPr>
-          <w:b/>
-          <w:bCs/>
-        </w:rPr>
-        <w:t>Registro control de roedores. CAJAS</w:t>
-      </w:r>
-    </w:p>
-    <w:p>
-      <w:pPr>
-        <w:rPr>
-          <w:rFonts w:ascii="Avenir Book" w:hAnsi="Avenir Book"/>
-        </w:rPr>
-      </w:pPr>
-    </w:p>
-    <w:p>
-      <w:pPr>
-        <w:rPr>
-          <w:rFonts w:ascii="Avenir Book" w:hAnsi="Avenir Book"/>
-        </w:rPr>
-      </w:pPr>
-      <w:r>
-        <w:rPr>
-          <w:rFonts w:ascii="Avenir Book" w:hAnsi="Avenir Book"/>
-        </w:rPr>
-        <w:t xml:space="preserve">La gráfica # 1 refleja es estado de la estaciones portacebos instaladas en el hospital en el tiempo, permitiendo entender las tendencias y los patrones y como estas estaciones se comportan en el tiempo. </w:t>
-      </w:r>
-      <w:r>
-        <w:rPr>
-          <w:rFonts w:ascii="Avenir Book" w:hAnsi="Avenir Book" w:cs="Times New Roman"/>
-        </w:rPr>
-        <w:t>La tabla con todos los valores es incluida para seguimiento y mayor detalle.</w:t>
-      </w:r>
-    </w:p>
-    <w:p>
-      <w:r>
-        <w:t>{{rio_roedores_1_plot}}</w:t>
-      </w:r>
-    </w:p>
-    <w:p>
-      <w:r>
-        <w:t>{{rio_roedores_1_tabla}}</w:t>
-      </w:r>
-    </w:p>
-    <w:p>
-      <w:pPr>
-        <w:rPr>
-          <w:rFonts w:ascii="Avenir Book" w:hAnsi="Avenir Book"/>
-        </w:rPr>
-      </w:pPr>
-    </w:p>
-    <w:p>
-      <w:pPr>
-        <w:rPr>
-          <w:rFonts w:ascii="Avenir Book" w:hAnsi="Avenir Book"/>
-        </w:rPr>
-      </w:pPr>
-      <w:r>
-        <w:rPr>
-          <w:rFonts w:ascii="Avenir Book" w:hAnsi="Avenir Book"/>
-        </w:rPr>
-        <w:lastRenderedPageBreak/>
-        <w:t xml:space="preserve">La gráfica # </w:t>
-      </w:r>
-      <w:r>
-        <w:rPr>
-          <w:rFonts w:ascii="Avenir Book" w:hAnsi="Avenir Book"/>
-        </w:rPr>
-        <w:t>2</w:t>
-      </w:r>
-      <w:r>
-        <w:rPr>
-          <w:rFonts w:ascii="Avenir Book" w:hAnsi="Avenir Book"/>
-        </w:rPr>
-        <w:t xml:space="preserve"> refleja </w:t>
-      </w:r>
-      <w:r>
-        <w:rPr>
-          <w:rFonts w:ascii="Avenir Book" w:hAnsi="Avenir Book"/>
-        </w:rPr>
-        <w:t xml:space="preserve">la tendencia de eliminación mensual de roedores medida como la cantidad de estaciones que presentan consumo de manera mensual </w:t>
-      </w:r>
-      <w:r>
-        <w:rPr>
-          <w:rFonts w:ascii="Avenir Book" w:hAnsi="Avenir Book"/>
-        </w:rPr>
-        <w:t>comenzando el análisis en el mes de septiembre de 202</w:t>
-      </w:r>
-      <w:r>
-        <w:rPr>
-          <w:rFonts w:ascii="Avenir Book" w:hAnsi="Avenir Book"/>
-        </w:rPr>
-        <w:t>5</w:t>
-      </w:r>
-      <w:r>
-        <w:rPr>
-          <w:rFonts w:ascii="Avenir Book" w:hAnsi="Avenir Book"/>
-        </w:rPr>
-        <w:t xml:space="preserve">. </w:t>
-      </w:r>
-      <w:r>
-        <w:rPr>
-          <w:rFonts w:ascii="Avenir Book" w:hAnsi="Avenir Book" w:cs="Times New Roman"/>
-        </w:rPr>
-        <w:t>La tabla con todos los valores es incluida para seguimiento y mayor detalle.</w:t>
-      </w:r>
-    </w:p>
-    <w:p>
-      <w:r>
-        <w:t>{{rio_roedores_2_plot}}</w:t>
-      </w:r>
-    </w:p>
-    <w:p>
-      <w:r>
-        <w:t>{{rio_roedores_2_tabla}}</w:t>
-      </w:r>
-    </w:p>
-    <w:p/>
-    <w:p>
-      <w:pPr>
-        <w:pBdr>
-          <w:bottom w:val="single" w:sz="6" w:space="1" w:color="auto"/>
-        </w:pBdr>
-      </w:pPr>
-    </w:p>
-    <w:p>
-      <w:pPr>
-        <w:rPr>
-          <w:b/>
-          <w:bCs/>
-        </w:rPr>
-      </w:pPr>
-    </w:p>
-    <w:p>
-      <w:pPr>
-        <w:rPr>
-          <w:b/>
-          <w:bCs/>
-        </w:rPr>
-      </w:pPr>
-      <w:r>
-        <w:rPr>
-          <w:b/>
-          <w:bCs/>
-        </w:rPr>
-        <w:t>Registro control de insectos voladores. Consolidado mensual y tendencia. LAMPARAS</w:t>
-      </w:r>
-    </w:p>
-    <w:p/>
-    <w:p>
-      <w:pPr>
-        <w:rPr>
-          <w:rFonts w:ascii="Avenir Book" w:hAnsi="Avenir Book"/>
-        </w:rPr>
-      </w:pPr>
-      <w:r>
-        <w:rPr>
-          <w:rFonts w:ascii="Avenir Book" w:hAnsi="Avenir Book"/>
-        </w:rPr>
-        <w:t xml:space="preserve">La gráfica # </w:t>
-      </w:r>
-      <w:r>
-        <w:rPr>
-          <w:rFonts w:ascii="Avenir Book" w:hAnsi="Avenir Book"/>
-        </w:rPr>
-        <w:t>1</w:t>
-      </w:r>
-      <w:r>
-        <w:rPr>
-          <w:rFonts w:ascii="Avenir Book" w:hAnsi="Avenir Book"/>
-        </w:rPr>
-        <w:t xml:space="preserve"> refleja </w:t>
-      </w:r>
-      <w:r>
-        <w:rPr>
-          <w:rFonts w:ascii="Avenir Book" w:hAnsi="Avenir Book"/>
-        </w:rPr>
-        <w:t xml:space="preserve">los cambios en los estados de las estaciones en el tiempo </w:t>
-      </w:r>
-      <w:r>
-        <w:rPr>
-          <w:rFonts w:ascii="Avenir Book" w:hAnsi="Avenir Book"/>
-        </w:rPr>
-        <w:t>comenzando en el mes de septiembre de 202</w:t>
-      </w:r>
-      <w:r>
-        <w:rPr>
-          <w:rFonts w:ascii="Avenir Book" w:hAnsi="Avenir Book"/>
-        </w:rPr>
-        <w:t>5</w:t>
-      </w:r>
-      <w:r>
-        <w:rPr>
-          <w:rFonts w:ascii="Avenir Book" w:hAnsi="Avenir Book"/>
-        </w:rPr>
-        <w:t xml:space="preserve">. </w:t>
-      </w:r>
-      <w:r>
-        <w:rPr>
-          <w:rFonts w:ascii="Avenir Book" w:hAnsi="Avenir Book" w:cs="Times New Roman"/>
-        </w:rPr>
-        <w:t>La tabla con todos los valores es incluida para seguimiento y mayor detalle.</w:t>
-      </w:r>
-    </w:p>
-    <w:p>
-      <w:r>
-        <w:t>{{rio_lamparas_1_plot}}</w:t>
-      </w:r>
-    </w:p>
-    <w:p>
-      <w:r>
-        <w:t>{{rio_lamparas_1_tabla}}</w:t>
-      </w:r>
-    </w:p>
-    <w:p/>
-    <w:p>
-      <w:pPr>
-        <w:rPr>
-          <w:rFonts w:ascii="Avenir Book" w:hAnsi="Avenir Book"/>
-        </w:rPr>
-      </w:pPr>
-      <w:r>
-        <w:rPr>
-          <w:rFonts w:ascii="Avenir Book" w:hAnsi="Avenir Book"/>
-        </w:rPr>
-        <w:t xml:space="preserve">La gráfica # </w:t>
-      </w:r>
-      <w:r>
-        <w:rPr>
-          <w:rFonts w:ascii="Avenir Book" w:hAnsi="Avenir Book"/>
-        </w:rPr>
-        <w:t>2</w:t>
-      </w:r>
-      <w:r>
-        <w:rPr>
-          <w:rFonts w:ascii="Avenir Book" w:hAnsi="Avenir Book"/>
-        </w:rPr>
-        <w:t xml:space="preserve"> </w:t>
-      </w:r>
-      <w:r>
-        <w:rPr>
-          <w:rFonts w:ascii="Avenir Book" w:hAnsi="Avenir Book"/>
-        </w:rPr>
-        <w:t xml:space="preserve">lista las areas con lámpara y el estado en el que esas lámparas han estado en cada visita. La columna final lista el total de visitas a esa lámpara en el </w:t>
-      </w:r>
-      <w:r>
-        <w:rPr>
-          <w:rFonts w:ascii="Avenir Light" w:hAnsi="Avenir Light" w:cs="Times New Roman"/>
-        </w:rPr>
-        <w:t>{{mes_de_analisis}}</w:t>
-      </w:r>
-      <w:r>
-        <w:rPr>
-          <w:rFonts w:ascii="Avenir Book" w:hAnsi="Avenir Book"/>
-        </w:rPr>
-        <w:t xml:space="preserve">. </w:t>
-      </w:r>
-      <w:r>
-        <w:rPr>
-          <w:rFonts w:ascii="Avenir Book" w:hAnsi="Avenir Book" w:cs="Times New Roman"/>
-        </w:rPr>
-        <w:t>La tabla con todos los valores es incluida para seguimiento y mayor detalle.</w:t>
-      </w:r>
-    </w:p>
-    <w:p/>
-    <w:p>
-      <w:r>
-        <w:t>{{rio_lamparas_2_plot}}</w:t>
-      </w:r>
-    </w:p>
-    <w:p>
-      <w:r>
-        <w:t>{{rio_lamparas_2_tabla}}</w:t>
-      </w:r>
-    </w:p>
-    <w:p/>
-    <w:p>
-      <w:pPr>
-        <w:rPr>
-          <w:rFonts w:ascii="Avenir Book" w:hAnsi="Avenir Book"/>
-        </w:rPr>
-      </w:pPr>
-      <w:r>
-        <w:rPr>
-          <w:rFonts w:ascii="Avenir Book" w:hAnsi="Avenir Book"/>
-        </w:rPr>
-        <w:t xml:space="preserve">La gráfica # </w:t>
-      </w:r>
-      <w:r>
-        <w:rPr>
-          <w:rFonts w:ascii="Avenir Book" w:hAnsi="Avenir Book"/>
-        </w:rPr>
-        <w:t>3 muestra la tendencia mensual de la cantidad de plagas mayoritariamente voladoras encontradas en total separada por especies</w:t>
-      </w:r>
-      <w:r>
-        <w:rPr>
-          <w:rFonts w:ascii="Avenir Book" w:hAnsi="Avenir Book"/>
-        </w:rPr>
-        <w:t xml:space="preserve">. </w:t>
-      </w:r>
-      <w:r>
-        <w:rPr>
-          <w:rFonts w:ascii="Avenir Book" w:hAnsi="Avenir Book" w:cs="Times New Roman"/>
-        </w:rPr>
-        <w:t>La tabla con todos los valores es incluida para seguimiento y mayor detalle.</w:t>
-      </w:r>
-    </w:p>
-    <w:p>
-      <w:r>
-        <w:t>{{rio_lamparas_3_plot}}</w:t>
-      </w:r>
-    </w:p>
-    <w:p>
-      <w:r>
-        <w:t>{{rio_lamparas_3_tabla}}</w:t>
-      </w:r>
-    </w:p>
-    <w:p/>
-    <w:p>
-      <w:pPr>
-        <w:jc w:val="both"/>
-        <w:rPr>
-          <w:rFonts w:ascii="Avenir Light" w:hAnsi="Avenir Light" w:cs="Times New Roman"/>
-        </w:rPr>
-      </w:pPr>
-      <w:r>
-        <w:rPr>
-          <w:rFonts w:ascii="Avenir Light" w:hAnsi="Avenir Light" w:cs="Times New Roman"/>
-        </w:rPr>
-        <w:t xml:space="preserve">La gráfica # </w:t>
-      </w:r>
-      <w:r>
-        <w:rPr>
-          <w:rFonts w:ascii="Avenir Light" w:hAnsi="Avenir Light" w:cs="Times New Roman"/>
-        </w:rPr>
-        <w:t xml:space="preserve">4 refleja el consolidado total de plagas eliminadas por mes con el mecanismo de las lámparas y láminas. La tabla con todos los valores es incluida para seguimiento y mayor detalle. </w:t>
-      </w:r>
-    </w:p>
-    <w:p>
-      <w:r>
-        <w:lastRenderedPageBreak/>
-        <w:t>{{rio_lamparas_4_plot}}</w:t>
-      </w:r>
-    </w:p>
-    <w:p>
-      <w:r>
-        <w:t>{{rio_lamparas_4_tabla}}</w:t>
-      </w:r>
-    </w:p>
-    <w:p/>
-    <w:p/>
-    <w:p/>
-    <w:p/>
-    <w:p/>
+        <w:t>{{lamparas_4_plot}}</w:t>
+      </w:r>
+    </w:p>
+    <w:p>
+      <w:r>
+        <w:t>{{lamparas_4_tabla}}</w:t>
+      </w:r>
+    </w:p>
     <w:p/>
     <w:p>
       <w:pPr>
@@ -2217,6 +1598,7 @@
         <w:rPr>
           <w:rFonts w:ascii="Avenir Book" w:hAnsi="Avenir Book"/>
         </w:rPr>
+        <w:lastRenderedPageBreak/>
         <w:t>Responsable: Mantenimiento y servicios generales</w:t>
       </w:r>
     </w:p>
@@ -2355,7 +1737,6 @@
         <w:rPr>
           <w:rFonts w:ascii="Avenir Light" w:hAnsi="Avenir Light" w:cs="Times New Roman"/>
         </w:rPr>
-        <w:lastRenderedPageBreak/>
         <w:t xml:space="preserve">Cordialmente, </w:t>
       </w:r>
     </w:p>

</xml_diff>

<commit_message>
actualizar dirección de medellín y plantilla
</commit_message>
<xml_diff>
--- a/Plantilla.docx
+++ b/Plantilla.docx
@@ -252,14 +252,15 @@
       <w:tblPr>
         <w:tblStyle w:val="TableGrid"/>
         <w:tblW w:w="0" w:type="auto"/>
+        <w:tblLayout w:type="fixed"/>
         <w:tblLook w:val="04A0" w:firstRow="1" w:lastRow="0" w:firstColumn="1" w:lastColumn="0" w:noHBand="0" w:noVBand="1"/>
       </w:tblPr>
       <w:tblGrid>
         <w:gridCol w:w="1297"/>
-        <w:gridCol w:w="2591"/>
-        <w:gridCol w:w="248"/>
-        <w:gridCol w:w="1783"/>
-        <w:gridCol w:w="3097"/>
+        <w:gridCol w:w="3801"/>
+        <w:gridCol w:w="284"/>
+        <w:gridCol w:w="1559"/>
+        <w:gridCol w:w="2075"/>
       </w:tblGrid>
       <w:tr>
         <w:tc>
@@ -271,12 +272,12 @@
           <w:p>
             <w:pPr>
               <w:rPr>
-                <w:rFonts w:ascii="Roboto Mono" w:hAnsi="Roboto Mono"/>
+                <w:rFonts w:ascii="Avenir Book" w:hAnsi="Avenir Book"/>
               </w:rPr>
             </w:pPr>
             <w:r>
               <w:rPr>
-                <w:rFonts w:ascii="Roboto Mono" w:hAnsi="Roboto Mono"/>
+                <w:rFonts w:ascii="Avenir Book" w:hAnsi="Avenir Book"/>
               </w:rPr>
               <w:t>Cliente</w:t>
             </w:r>
@@ -284,7 +285,7 @@
         </w:tc>
         <w:tc>
           <w:tcPr>
-            <w:tcW w:w="2591" w:type="dxa"/>
+            <w:tcW w:w="3801" w:type="dxa"/>
             <w:tcBorders>
               <w:right w:val="single" w:sz="4" w:space="0" w:color="auto"/>
             </w:tcBorders>
@@ -293,12 +294,12 @@
           <w:p>
             <w:pPr>
               <w:rPr>
-                <w:rFonts w:ascii="Roboto Mono" w:hAnsi="Roboto Mono"/>
+                <w:rFonts w:ascii="Avenir Book" w:hAnsi="Avenir Book"/>
               </w:rPr>
             </w:pPr>
             <w:r>
               <w:rPr>
-                <w:rFonts w:ascii="Roboto Mono" w:hAnsi="Roboto Mono"/>
+                <w:rFonts w:ascii="Avenir Book" w:hAnsi="Avenir Book"/>
               </w:rPr>
               <w:t>Hospital San Vicente Fundación</w:t>
             </w:r>
@@ -306,7 +307,7 @@
         </w:tc>
         <w:tc>
           <w:tcPr>
-            <w:tcW w:w="248" w:type="dxa"/>
+            <w:tcW w:w="284" w:type="dxa"/>
             <w:tcBorders>
               <w:top w:val="nil"/>
               <w:left w:val="single" w:sz="4" w:space="0" w:color="auto"/>
@@ -318,14 +319,14 @@
           <w:p>
             <w:pPr>
               <w:rPr>
-                <w:rFonts w:ascii="Roboto Mono" w:hAnsi="Roboto Mono"/>
+                <w:rFonts w:ascii="Avenir Book" w:hAnsi="Avenir Book"/>
               </w:rPr>
             </w:pPr>
           </w:p>
         </w:tc>
         <w:tc>
           <w:tcPr>
-            <w:tcW w:w="1783" w:type="dxa"/>
+            <w:tcW w:w="1559" w:type="dxa"/>
             <w:tcBorders>
               <w:left w:val="single" w:sz="4" w:space="0" w:color="auto"/>
             </w:tcBorders>
@@ -335,37 +336,31 @@
           <w:p>
             <w:pPr>
               <w:rPr>
-                <w:rFonts w:ascii="Roboto Mono" w:hAnsi="Roboto Mono"/>
+                <w:rFonts w:ascii="Avenir Book" w:hAnsi="Avenir Book"/>
               </w:rPr>
             </w:pPr>
             <w:r>
               <w:rPr>
-                <w:rFonts w:ascii="Roboto Mono" w:hAnsi="Roboto Mono"/>
-              </w:rPr>
-              <w:t>Fecha</w:t>
-            </w:r>
-            <w:r>
-              <w:rPr>
-                <w:rFonts w:ascii="Roboto Mono" w:hAnsi="Roboto Mono"/>
-              </w:rPr>
-              <w:t xml:space="preserve"> de elaboración</w:t>
+                <w:rFonts w:ascii="Avenir Book" w:hAnsi="Avenir Book"/>
+              </w:rPr>
+              <w:t>Fecha de elaboración</w:t>
             </w:r>
           </w:p>
         </w:tc>
         <w:tc>
           <w:tcPr>
-            <w:tcW w:w="3097" w:type="dxa"/>
+            <w:tcW w:w="2075" w:type="dxa"/>
             <w:vAlign w:val="center"/>
           </w:tcPr>
           <w:p>
             <w:pPr>
               <w:rPr>
-                <w:rFonts w:ascii="Roboto Mono" w:hAnsi="Roboto Mono"/>
+                <w:rFonts w:ascii="Avenir Book" w:hAnsi="Avenir Book"/>
               </w:rPr>
             </w:pPr>
             <w:r>
               <w:rPr>
-                <w:rFonts w:ascii="Roboto Mono" w:hAnsi="Roboto Mono"/>
+                <w:rFonts w:ascii="Avenir Book" w:hAnsi="Avenir Book"/>
               </w:rPr>
               <w:t>{{fecha_de_elaboracion}}</w:t>
             </w:r>
@@ -382,12 +377,12 @@
           <w:p>
             <w:pPr>
               <w:rPr>
-                <w:rFonts w:ascii="Roboto Mono" w:hAnsi="Roboto Mono"/>
+                <w:rFonts w:ascii="Avenir Book" w:hAnsi="Avenir Book"/>
               </w:rPr>
             </w:pPr>
             <w:r>
               <w:rPr>
-                <w:rFonts w:ascii="Roboto Mono" w:hAnsi="Roboto Mono"/>
+                <w:rFonts w:ascii="Avenir Book" w:hAnsi="Avenir Book"/>
               </w:rPr>
               <w:t>Dirección</w:t>
             </w:r>
@@ -395,7 +390,7 @@
         </w:tc>
         <w:tc>
           <w:tcPr>
-            <w:tcW w:w="2591" w:type="dxa"/>
+            <w:tcW w:w="3801" w:type="dxa"/>
             <w:tcBorders>
               <w:right w:val="single" w:sz="4" w:space="0" w:color="auto"/>
             </w:tcBorders>
@@ -404,12 +399,12 @@
           <w:p>
             <w:pPr>
               <w:rPr>
-                <w:rFonts w:ascii="Roboto Mono" w:hAnsi="Roboto Mono"/>
+                <w:rFonts w:ascii="Avenir Book" w:hAnsi="Avenir Book"/>
               </w:rPr>
             </w:pPr>
             <w:r>
               <w:rPr>
-                <w:rFonts w:ascii="Roboto Mono" w:hAnsi="Roboto Mono"/>
+                <w:rFonts w:ascii="Avenir Book" w:hAnsi="Avenir Book"/>
               </w:rPr>
               <w:t>{{dirección}}</w:t>
             </w:r>
@@ -417,7 +412,7 @@
         </w:tc>
         <w:tc>
           <w:tcPr>
-            <w:tcW w:w="248" w:type="dxa"/>
+            <w:tcW w:w="284" w:type="dxa"/>
             <w:tcBorders>
               <w:top w:val="nil"/>
               <w:left w:val="single" w:sz="4" w:space="0" w:color="auto"/>
@@ -429,14 +424,14 @@
           <w:p>
             <w:pPr>
               <w:rPr>
-                <w:rFonts w:ascii="Roboto Mono" w:hAnsi="Roboto Mono"/>
+                <w:rFonts w:ascii="Avenir Book" w:hAnsi="Avenir Book"/>
               </w:rPr>
             </w:pPr>
           </w:p>
         </w:tc>
         <w:tc>
           <w:tcPr>
-            <w:tcW w:w="1783" w:type="dxa"/>
+            <w:tcW w:w="1559" w:type="dxa"/>
             <w:tcBorders>
               <w:left w:val="single" w:sz="4" w:space="0" w:color="auto"/>
             </w:tcBorders>
@@ -446,12 +441,12 @@
           <w:p>
             <w:pPr>
               <w:rPr>
-                <w:rFonts w:ascii="Roboto Mono" w:hAnsi="Roboto Mono"/>
+                <w:rFonts w:ascii="Avenir Book" w:hAnsi="Avenir Book"/>
               </w:rPr>
             </w:pPr>
             <w:r>
               <w:rPr>
-                <w:rFonts w:ascii="Roboto Mono" w:hAnsi="Roboto Mono"/>
+                <w:rFonts w:ascii="Avenir Book" w:hAnsi="Avenir Book"/>
               </w:rPr>
               <w:t>Sede</w:t>
             </w:r>
@@ -459,18 +454,18 @@
         </w:tc>
         <w:tc>
           <w:tcPr>
-            <w:tcW w:w="3097" w:type="dxa"/>
+            <w:tcW w:w="2075" w:type="dxa"/>
             <w:vAlign w:val="center"/>
           </w:tcPr>
           <w:p>
             <w:pPr>
               <w:rPr>
-                <w:rFonts w:ascii="Roboto Mono" w:hAnsi="Roboto Mono"/>
+                <w:rFonts w:ascii="Avenir Book" w:hAnsi="Avenir Book"/>
               </w:rPr>
             </w:pPr>
             <w:r>
               <w:rPr>
-                <w:rFonts w:ascii="Roboto Mono" w:hAnsi="Roboto Mono"/>
+                <w:rFonts w:ascii="Avenir Book" w:hAnsi="Avenir Book"/>
               </w:rPr>
               <w:t>{{sede}}</w:t>
             </w:r>
@@ -487,12 +482,12 @@
           <w:p>
             <w:pPr>
               <w:rPr>
-                <w:rFonts w:ascii="Roboto Mono" w:hAnsi="Roboto Mono"/>
+                <w:rFonts w:ascii="Avenir Book" w:hAnsi="Avenir Book"/>
               </w:rPr>
             </w:pPr>
             <w:r>
               <w:rPr>
-                <w:rFonts w:ascii="Roboto Mono" w:hAnsi="Roboto Mono"/>
+                <w:rFonts w:ascii="Avenir Book" w:hAnsi="Avenir Book"/>
               </w:rPr>
               <w:t>Municipio</w:t>
             </w:r>
@@ -500,7 +495,7 @@
         </w:tc>
         <w:tc>
           <w:tcPr>
-            <w:tcW w:w="2591" w:type="dxa"/>
+            <w:tcW w:w="3801" w:type="dxa"/>
             <w:tcBorders>
               <w:right w:val="single" w:sz="4" w:space="0" w:color="auto"/>
             </w:tcBorders>
@@ -509,32 +504,20 @@
           <w:p>
             <w:pPr>
               <w:rPr>
-                <w:rFonts w:ascii="Roboto Mono" w:hAnsi="Roboto Mono"/>
+                <w:rFonts w:ascii="Avenir Book" w:hAnsi="Avenir Book"/>
               </w:rPr>
             </w:pPr>
             <w:r>
               <w:rPr>
-                <w:rFonts w:ascii="Roboto Mono" w:hAnsi="Roboto Mono"/>
-              </w:rPr>
-              <w:t>{{</w:t>
-            </w:r>
-            <w:r>
-              <w:rPr>
-                <w:rFonts w:ascii="Roboto Mono" w:hAnsi="Roboto Mono"/>
-              </w:rPr>
-              <w:t>sede</w:t>
-            </w:r>
-            <w:r>
-              <w:rPr>
-                <w:rFonts w:ascii="Roboto Mono" w:hAnsi="Roboto Mono"/>
-              </w:rPr>
-              <w:t>}}</w:t>
+                <w:rFonts w:ascii="Avenir Book" w:hAnsi="Avenir Book"/>
+              </w:rPr>
+              <w:t>{{sede}}</w:t>
             </w:r>
           </w:p>
         </w:tc>
         <w:tc>
           <w:tcPr>
-            <w:tcW w:w="248" w:type="dxa"/>
+            <w:tcW w:w="284" w:type="dxa"/>
             <w:tcBorders>
               <w:top w:val="nil"/>
               <w:left w:val="single" w:sz="4" w:space="0" w:color="auto"/>
@@ -546,14 +529,14 @@
           <w:p>
             <w:pPr>
               <w:rPr>
-                <w:rFonts w:ascii="Roboto Mono" w:hAnsi="Roboto Mono"/>
+                <w:rFonts w:ascii="Avenir Book" w:hAnsi="Avenir Book"/>
               </w:rPr>
             </w:pPr>
           </w:p>
         </w:tc>
         <w:tc>
           <w:tcPr>
-            <w:tcW w:w="1783" w:type="dxa"/>
+            <w:tcW w:w="1559" w:type="dxa"/>
             <w:tcBorders>
               <w:left w:val="single" w:sz="4" w:space="0" w:color="auto"/>
             </w:tcBorders>
@@ -563,12 +546,12 @@
           <w:p>
             <w:pPr>
               <w:rPr>
-                <w:rFonts w:ascii="Roboto Mono" w:hAnsi="Roboto Mono" w:cs="Arial"/>
+                <w:rFonts w:ascii="Avenir Book" w:hAnsi="Avenir Book" w:cs="Arial"/>
               </w:rPr>
             </w:pPr>
             <w:r>
               <w:rPr>
-                <w:rFonts w:ascii="Roboto Mono" w:hAnsi="Roboto Mono"/>
+                <w:rFonts w:ascii="Avenir Book" w:hAnsi="Avenir Book"/>
               </w:rPr>
               <w:t>Teléfono</w:t>
             </w:r>
@@ -576,18 +559,18 @@
         </w:tc>
         <w:tc>
           <w:tcPr>
-            <w:tcW w:w="3097" w:type="dxa"/>
+            <w:tcW w:w="2075" w:type="dxa"/>
             <w:vAlign w:val="center"/>
           </w:tcPr>
           <w:p>
             <w:pPr>
               <w:rPr>
-                <w:rFonts w:ascii="Roboto Mono" w:hAnsi="Roboto Mono"/>
+                <w:rFonts w:ascii="Avenir Book" w:hAnsi="Avenir Book"/>
               </w:rPr>
             </w:pPr>
             <w:r>
               <w:rPr>
-                <w:rFonts w:ascii="Roboto Mono" w:hAnsi="Roboto Mono"/>
+                <w:rFonts w:ascii="Avenir Book" w:hAnsi="Avenir Book"/>
               </w:rPr>
               <w:t>4441333</w:t>
             </w:r>
@@ -599,7 +582,7 @@
       <w:pPr>
         <w:spacing w:before="0" w:after="0"/>
         <w:rPr>
-          <w:rFonts w:ascii="Roboto Mono" w:hAnsi="Roboto Mono"/>
+          <w:rFonts w:ascii="Avenir Book" w:hAnsi="Avenir Book"/>
         </w:rPr>
       </w:pPr>
     </w:p>
@@ -617,16 +600,17 @@
         <w:tc>
           <w:tcPr>
             <w:tcW w:w="988" w:type="dxa"/>
+            <w:vAlign w:val="center"/>
           </w:tcPr>
           <w:p>
             <w:pPr>
               <w:rPr>
-                <w:rFonts w:ascii="Roboto Mono" w:hAnsi="Roboto Mono"/>
+                <w:rFonts w:ascii="Avenir Book" w:hAnsi="Avenir Book"/>
               </w:rPr>
             </w:pPr>
             <w:r>
               <w:rPr>
-                <w:rFonts w:ascii="Roboto Mono" w:hAnsi="Roboto Mono"/>
+                <w:rFonts w:ascii="Avenir Book" w:hAnsi="Avenir Book"/>
               </w:rPr>
               <w:t>Sector</w:t>
             </w:r>
@@ -635,16 +619,17 @@
         <w:tc>
           <w:tcPr>
             <w:tcW w:w="8028" w:type="dxa"/>
+            <w:vAlign w:val="center"/>
           </w:tcPr>
           <w:p>
             <w:pPr>
               <w:rPr>
-                <w:rFonts w:ascii="Roboto Mono" w:hAnsi="Roboto Mono"/>
+                <w:rFonts w:ascii="Avenir Book" w:hAnsi="Avenir Book"/>
               </w:rPr>
             </w:pPr>
             <w:r>
               <w:rPr>
-                <w:rFonts w:ascii="Roboto Mono" w:hAnsi="Roboto Mono"/>
+                <w:rFonts w:ascii="Avenir Book" w:hAnsi="Avenir Book"/>
               </w:rPr>
               <w:t>SALUD (IPS PRIVADA) Prestación de Servicios de Salud Público Privados de Alta Complejidad</w:t>
             </w:r>
@@ -656,7 +641,7 @@
       <w:pPr>
         <w:spacing w:before="0" w:after="0"/>
         <w:rPr>
-          <w:rFonts w:ascii="Roboto Mono" w:hAnsi="Roboto Mono"/>
+          <w:rFonts w:ascii="Avenir Book" w:hAnsi="Avenir Book"/>
         </w:rPr>
       </w:pPr>
     </w:p>
@@ -667,28 +652,28 @@
         <w:tblLook w:val="04A0" w:firstRow="1" w:lastRow="0" w:firstColumn="1" w:lastColumn="0" w:noHBand="0" w:noVBand="1"/>
       </w:tblPr>
       <w:tblGrid>
-        <w:gridCol w:w="1428"/>
-        <w:gridCol w:w="2969"/>
-        <w:gridCol w:w="222"/>
-        <w:gridCol w:w="1538"/>
-        <w:gridCol w:w="2859"/>
+        <w:gridCol w:w="1580"/>
+        <w:gridCol w:w="2526"/>
+        <w:gridCol w:w="315"/>
+        <w:gridCol w:w="2156"/>
+        <w:gridCol w:w="2439"/>
       </w:tblGrid>
       <w:tr>
         <w:tc>
           <w:tcPr>
-            <w:tcW w:w="1838" w:type="dxa"/>
+            <w:tcW w:w="1580" w:type="dxa"/>
             <w:shd w:val="clear" w:color="auto" w:fill="E8E8E8" w:themeFill="background2"/>
             <w:vAlign w:val="center"/>
           </w:tcPr>
           <w:p>
             <w:pPr>
               <w:rPr>
-                <w:rFonts w:ascii="Roboto Mono" w:hAnsi="Roboto Mono"/>
+                <w:rFonts w:ascii="Avenir Book" w:hAnsi="Avenir Book"/>
               </w:rPr>
             </w:pPr>
             <w:r>
               <w:rPr>
-                <w:rFonts w:ascii="Roboto Mono" w:hAnsi="Roboto Mono"/>
+                <w:rFonts w:ascii="Avenir Book" w:hAnsi="Avenir Book"/>
               </w:rPr>
               <w:t>Solicitados</w:t>
             </w:r>
@@ -696,7 +681,7 @@
         </w:tc>
         <w:tc>
           <w:tcPr>
-            <w:tcW w:w="2559" w:type="dxa"/>
+            <w:tcW w:w="2526" w:type="dxa"/>
             <w:tcBorders>
               <w:right w:val="single" w:sz="4" w:space="0" w:color="auto"/>
             </w:tcBorders>
@@ -705,12 +690,12 @@
           <w:p>
             <w:pPr>
               <w:rPr>
-                <w:rFonts w:ascii="Roboto Mono" w:hAnsi="Roboto Mono"/>
+                <w:rFonts w:ascii="Avenir Book" w:hAnsi="Avenir Book"/>
               </w:rPr>
             </w:pPr>
             <w:r>
               <w:rPr>
-                <w:rFonts w:ascii="Roboto Mono" w:hAnsi="Roboto Mono"/>
+                <w:rFonts w:ascii="Avenir Book" w:hAnsi="Avenir Book"/>
               </w:rPr>
               <w:t>{{numero_de_solicitados}}   Códigos generados</w:t>
             </w:r>
@@ -718,7 +703,7 @@
         </w:tc>
         <w:tc>
           <w:tcPr>
-            <w:tcW w:w="222" w:type="dxa"/>
+            <w:tcW w:w="315" w:type="dxa"/>
             <w:tcBorders>
               <w:top w:val="nil"/>
               <w:left w:val="single" w:sz="4" w:space="0" w:color="auto"/>
@@ -730,14 +715,14 @@
           <w:p>
             <w:pPr>
               <w:rPr>
-                <w:rFonts w:ascii="Roboto Mono" w:hAnsi="Roboto Mono"/>
+                <w:rFonts w:ascii="Avenir Book" w:hAnsi="Avenir Book"/>
               </w:rPr>
             </w:pPr>
           </w:p>
         </w:tc>
         <w:tc>
           <w:tcPr>
-            <w:tcW w:w="1538" w:type="dxa"/>
+            <w:tcW w:w="2156" w:type="dxa"/>
             <w:tcBorders>
               <w:left w:val="single" w:sz="4" w:space="0" w:color="auto"/>
             </w:tcBorders>
@@ -747,12 +732,12 @@
           <w:p>
             <w:pPr>
               <w:rPr>
-                <w:rFonts w:ascii="Roboto Mono" w:hAnsi="Roboto Mono"/>
+                <w:rFonts w:ascii="Avenir Book" w:hAnsi="Avenir Book"/>
               </w:rPr>
             </w:pPr>
             <w:r>
               <w:rPr>
-                <w:rFonts w:ascii="Roboto Mono" w:hAnsi="Roboto Mono"/>
+                <w:rFonts w:ascii="Avenir Book" w:hAnsi="Avenir Book"/>
               </w:rPr>
               <w:t>Realizados</w:t>
             </w:r>
@@ -760,32 +745,20 @@
         </w:tc>
         <w:tc>
           <w:tcPr>
-            <w:tcW w:w="2859" w:type="dxa"/>
+            <w:tcW w:w="2439" w:type="dxa"/>
             <w:vAlign w:val="center"/>
           </w:tcPr>
           <w:p>
             <w:pPr>
               <w:rPr>
-                <w:rFonts w:ascii="Roboto Mono" w:hAnsi="Roboto Mono"/>
+                <w:rFonts w:ascii="Avenir Book" w:hAnsi="Avenir Book"/>
               </w:rPr>
             </w:pPr>
             <w:r>
               <w:rPr>
-                <w:rFonts w:ascii="Roboto Mono" w:hAnsi="Roboto Mono"/>
-              </w:rPr>
-              <w:t>{{numero_de_realizados}}</w:t>
-            </w:r>
-            <w:r>
-              <w:rPr>
-                <w:rFonts w:ascii="Roboto Mono" w:hAnsi="Roboto Mono"/>
-              </w:rPr>
-              <w:t xml:space="preserve"> </w:t>
-            </w:r>
-            <w:r>
-              <w:rPr>
-                <w:rFonts w:ascii="Roboto Mono" w:hAnsi="Roboto Mono"/>
-              </w:rPr>
-              <w:t xml:space="preserve">Visitas a diferentes áreas    </w:t>
+                <w:rFonts w:ascii="Avenir Book" w:hAnsi="Avenir Book"/>
+              </w:rPr>
+              <w:t xml:space="preserve">{{numero_de_realizados}} Visitas a diferentes áreas    </w:t>
             </w:r>
           </w:p>
         </w:tc>
@@ -793,45 +766,27 @@
       <w:tr>
         <w:tc>
           <w:tcPr>
-            <w:tcW w:w="1838" w:type="dxa"/>
+            <w:tcW w:w="1580" w:type="dxa"/>
             <w:shd w:val="clear" w:color="auto" w:fill="E8E8E8" w:themeFill="background2"/>
             <w:vAlign w:val="center"/>
           </w:tcPr>
           <w:p>
             <w:pPr>
               <w:rPr>
-                <w:rFonts w:ascii="Roboto Mono" w:hAnsi="Roboto Mono"/>
+                <w:rFonts w:ascii="Avenir Book" w:hAnsi="Avenir Book"/>
               </w:rPr>
             </w:pPr>
             <w:r>
               <w:rPr>
-                <w:rFonts w:ascii="Roboto Mono" w:hAnsi="Roboto Mono"/>
-              </w:rPr>
-              <w:t>M</w:t>
-            </w:r>
-            <w:r>
-              <w:rPr>
-                <w:rFonts w:ascii="Roboto Mono" w:hAnsi="Roboto Mono"/>
-              </w:rPr>
-              <w:t>es</w:t>
-            </w:r>
-            <w:r>
-              <w:rPr>
-                <w:rFonts w:ascii="Roboto Mono" w:hAnsi="Roboto Mono"/>
-              </w:rPr>
-              <w:t xml:space="preserve"> </w:t>
-            </w:r>
-            <w:r>
-              <w:rPr>
-                <w:rFonts w:ascii="Roboto Mono" w:hAnsi="Roboto Mono"/>
-              </w:rPr>
-              <w:t>de análisis</w:t>
+                <w:rFonts w:ascii="Avenir Book" w:hAnsi="Avenir Book"/>
+              </w:rPr>
+              <w:t>Mes de análisis</w:t>
             </w:r>
           </w:p>
         </w:tc>
         <w:tc>
           <w:tcPr>
-            <w:tcW w:w="2559" w:type="dxa"/>
+            <w:tcW w:w="2526" w:type="dxa"/>
             <w:tcBorders>
               <w:right w:val="single" w:sz="4" w:space="0" w:color="auto"/>
             </w:tcBorders>
@@ -840,24 +795,24 @@
           <w:p>
             <w:pPr>
               <w:rPr>
-                <w:rFonts w:ascii="Roboto Mono" w:hAnsi="Roboto Mono"/>
+                <w:rFonts w:ascii="Avenir Book" w:hAnsi="Avenir Book"/>
               </w:rPr>
             </w:pPr>
             <w:r>
               <w:rPr>
-                <w:rFonts w:ascii="Roboto Mono" w:hAnsi="Roboto Mono"/>
+                <w:rFonts w:ascii="Avenir Book" w:hAnsi="Avenir Book"/>
               </w:rPr>
               <w:t>{{</w:t>
             </w:r>
             <w:r>
               <w:rPr>
-                <w:rFonts w:ascii="Roboto Mono" w:hAnsi="Roboto Mono"/>
-              </w:rPr>
-              <w:t>sede</w:t>
+                <w:rFonts w:ascii="Avenir Book" w:hAnsi="Avenir Book"/>
+              </w:rPr>
+              <w:t>mes_de_analisis</w:t>
             </w:r>
             <w:r>
               <w:rPr>
-                <w:rFonts w:ascii="Roboto Mono" w:hAnsi="Roboto Mono"/>
+                <w:rFonts w:ascii="Avenir Book" w:hAnsi="Avenir Book"/>
               </w:rPr>
               <w:t>}}</w:t>
             </w:r>
@@ -865,7 +820,7 @@
         </w:tc>
         <w:tc>
           <w:tcPr>
-            <w:tcW w:w="222" w:type="dxa"/>
+            <w:tcW w:w="315" w:type="dxa"/>
             <w:tcBorders>
               <w:top w:val="nil"/>
               <w:left w:val="single" w:sz="4" w:space="0" w:color="auto"/>
@@ -877,14 +832,14 @@
           <w:p>
             <w:pPr>
               <w:rPr>
-                <w:rFonts w:ascii="Roboto Mono" w:hAnsi="Roboto Mono"/>
+                <w:rFonts w:ascii="Avenir Book" w:hAnsi="Avenir Book"/>
               </w:rPr>
             </w:pPr>
           </w:p>
         </w:tc>
         <w:tc>
           <w:tcPr>
-            <w:tcW w:w="1538" w:type="dxa"/>
+            <w:tcW w:w="2156" w:type="dxa"/>
             <w:vMerge w:val="restart"/>
             <w:tcBorders>
               <w:left w:val="single" w:sz="4" w:space="0" w:color="auto"/>
@@ -895,12 +850,12 @@
           <w:p>
             <w:pPr>
               <w:rPr>
-                <w:rFonts w:ascii="Roboto Mono" w:hAnsi="Roboto Mono"/>
+                <w:rFonts w:ascii="Avenir Book" w:hAnsi="Avenir Book"/>
               </w:rPr>
             </w:pPr>
             <w:r>
               <w:rPr>
-                <w:rFonts w:ascii="Roboto Mono" w:hAnsi="Roboto Mono"/>
+                <w:rFonts w:ascii="Avenir Book" w:hAnsi="Avenir Book"/>
               </w:rPr>
               <w:t>Porcentaje de cumplimiento del contrato</w:t>
             </w:r>
@@ -908,14 +863,14 @@
         </w:tc>
         <w:tc>
           <w:tcPr>
-            <w:tcW w:w="2859" w:type="dxa"/>
+            <w:tcW w:w="2439" w:type="dxa"/>
             <w:vMerge w:val="restart"/>
             <w:vAlign w:val="center"/>
           </w:tcPr>
           <w:p>
             <w:pPr>
               <w:rPr>
-                <w:rFonts w:ascii="Roboto Mono" w:hAnsi="Roboto Mono"/>
+                <w:rFonts w:ascii="Avenir Book" w:hAnsi="Avenir Book"/>
               </w:rPr>
             </w:pPr>
           </w:p>
@@ -924,39 +879,27 @@
       <w:tr>
         <w:tc>
           <w:tcPr>
-            <w:tcW w:w="1838" w:type="dxa"/>
+            <w:tcW w:w="1580" w:type="dxa"/>
             <w:shd w:val="clear" w:color="auto" w:fill="E8E8E8" w:themeFill="background2"/>
             <w:vAlign w:val="center"/>
           </w:tcPr>
           <w:p>
             <w:pPr>
               <w:rPr>
-                <w:rFonts w:ascii="Roboto Mono" w:hAnsi="Roboto Mono"/>
+                <w:rFonts w:ascii="Avenir Book" w:hAnsi="Avenir Book"/>
               </w:rPr>
             </w:pPr>
             <w:r>
               <w:rPr>
-                <w:rFonts w:ascii="Roboto Mono" w:hAnsi="Roboto Mono"/>
-              </w:rPr>
-              <w:t>Año</w:t>
-            </w:r>
-            <w:r>
-              <w:rPr>
-                <w:rFonts w:ascii="Roboto Mono" w:hAnsi="Roboto Mono"/>
-              </w:rPr>
-              <w:t xml:space="preserve"> </w:t>
-            </w:r>
-            <w:r>
-              <w:rPr>
-                <w:rFonts w:ascii="Roboto Mono" w:hAnsi="Roboto Mono"/>
-              </w:rPr>
-              <w:t>de análisis</w:t>
+                <w:rFonts w:ascii="Avenir Book" w:hAnsi="Avenir Book"/>
+              </w:rPr>
+              <w:t>Año de análisis</w:t>
             </w:r>
           </w:p>
         </w:tc>
         <w:tc>
           <w:tcPr>
-            <w:tcW w:w="2559" w:type="dxa"/>
+            <w:tcW w:w="2526" w:type="dxa"/>
             <w:tcBorders>
               <w:right w:val="single" w:sz="4" w:space="0" w:color="auto"/>
             </w:tcBorders>
@@ -965,12 +908,12 @@
           <w:p>
             <w:pPr>
               <w:rPr>
-                <w:rFonts w:ascii="Roboto Mono" w:hAnsi="Roboto Mono"/>
+                <w:rFonts w:ascii="Avenir Book" w:hAnsi="Avenir Book"/>
               </w:rPr>
             </w:pPr>
             <w:r>
               <w:rPr>
-                <w:rFonts w:ascii="Roboto Mono" w:hAnsi="Roboto Mono"/>
+                <w:rFonts w:ascii="Avenir Book" w:hAnsi="Avenir Book"/>
               </w:rPr>
               <w:t>{{ano_de_analisis}}</w:t>
             </w:r>
@@ -978,7 +921,7 @@
         </w:tc>
         <w:tc>
           <w:tcPr>
-            <w:tcW w:w="222" w:type="dxa"/>
+            <w:tcW w:w="315" w:type="dxa"/>
             <w:tcBorders>
               <w:top w:val="nil"/>
               <w:left w:val="single" w:sz="4" w:space="0" w:color="auto"/>
@@ -990,14 +933,14 @@
           <w:p>
             <w:pPr>
               <w:rPr>
-                <w:rFonts w:ascii="Roboto Mono" w:hAnsi="Roboto Mono"/>
+                <w:rFonts w:ascii="Avenir Book" w:hAnsi="Avenir Book"/>
               </w:rPr>
             </w:pPr>
           </w:p>
         </w:tc>
         <w:tc>
           <w:tcPr>
-            <w:tcW w:w="1538" w:type="dxa"/>
+            <w:tcW w:w="2156" w:type="dxa"/>
             <w:vMerge/>
             <w:tcBorders>
               <w:left w:val="single" w:sz="4" w:space="0" w:color="auto"/>
@@ -1008,21 +951,21 @@
           <w:p>
             <w:pPr>
               <w:rPr>
-                <w:rFonts w:ascii="Roboto Mono" w:hAnsi="Roboto Mono" w:cs="Arial"/>
+                <w:rFonts w:ascii="Avenir Book" w:hAnsi="Avenir Book" w:cs="Arial"/>
               </w:rPr>
             </w:pPr>
           </w:p>
         </w:tc>
         <w:tc>
           <w:tcPr>
-            <w:tcW w:w="2859" w:type="dxa"/>
+            <w:tcW w:w="2439" w:type="dxa"/>
             <w:vMerge/>
             <w:vAlign w:val="center"/>
           </w:tcPr>
           <w:p>
             <w:pPr>
               <w:rPr>
-                <w:rFonts w:ascii="Roboto Mono" w:hAnsi="Roboto Mono"/>
+                <w:rFonts w:ascii="Avenir Book" w:hAnsi="Avenir Book"/>
               </w:rPr>
             </w:pPr>
           </w:p>
@@ -1054,6 +997,7 @@
         <w:tc>
           <w:tcPr>
             <w:tcW w:w="9016" w:type="dxa"/>
+            <w:shd w:val="clear" w:color="auto" w:fill="E3E3E3"/>
           </w:tcPr>
           <w:p>
             <w:pPr>
@@ -1111,6 +1055,17 @@
         </w:tc>
       </w:tr>
     </w:tbl>
+    <w:p>
+      <w:pPr>
+        <w:tabs>
+          <w:tab w:val="left" w:pos="952"/>
+        </w:tabs>
+        <w:jc w:val="both"/>
+        <w:rPr>
+          <w:rFonts w:ascii="Avenir Light" w:hAnsi="Avenir Light" w:cs="Times New Roman"/>
+        </w:rPr>
+      </w:pPr>
+    </w:p>
     <w:p>
       <w:pPr>
         <w:tabs>

</xml_diff>